<commit_message>
Updates by new UMC methods
</commit_message>
<xml_diff>
--- a/docs/anz.appointment-docs.docx
+++ b/docs/anz.appointment-docs.docx
@@ -2,6 +2,145 @@
 <file path=word/document.xml><?xml version="1.0" encoding="utf-8"?>
 <w:document xmlns:wpc="http://schemas.microsoft.com/office/word/2010/wordprocessingCanvas" xmlns:cx="http://schemas.microsoft.com/office/drawing/2014/chartex" xmlns:cx1="http://schemas.microsoft.com/office/drawing/2015/9/8/chartex" xmlns:mc="http://schemas.openxmlformats.org/markup-compatibility/2006" xmlns:o="urn:schemas-microsoft-com:office:office" xmlns:r="http://schemas.openxmlformats.org/officeDocument/2006/relationships" xmlns:m="http://schemas.openxmlformats.org/officeDocument/2006/math" xmlns:v="urn:schemas-microsoft-com:vml" xmlns:wp14="http://schemas.microsoft.com/office/word/2010/wordprocessingDrawing" xmlns:wp="http://schemas.openxmlformats.org/drawingml/2006/wordprocessingDrawing" xmlns:w10="urn:schemas-microsoft-com:office:word" xmlns:w="http://schemas.openxmlformats.org/wordprocessingml/2006/main" xmlns:w14="http://schemas.microsoft.com/office/word/2010/wordml" xmlns:w15="http://schemas.microsoft.com/office/word/2012/wordml" xmlns:w16se="http://schemas.microsoft.com/office/word/2015/wordml/symex" xmlns:wpg="http://schemas.microsoft.com/office/word/2010/wordprocessingGroup" xmlns:wpi="http://schemas.microsoft.com/office/word/2010/wordprocessingInk" xmlns:wne="http://schemas.microsoft.com/office/word/2006/wordml" xmlns:wps="http://schemas.microsoft.com/office/word/2010/wordprocessingShape" mc:Ignorable="w14 w15 w16se wp14">
   <w:body>
+    <w:p>
+      <w:pPr>
+        <w:ind w:left="284" w:hanging="284"/>
+        <w:jc w:val="center"/>
+        <w:rPr>
+          <w:b/>
+          <w:sz w:val="24"/>
+          <w:szCs w:val="24"/>
+        </w:rPr>
+      </w:pPr>
+    </w:p>
+    <w:p>
+      <w:pPr>
+        <w:rPr>
+          <w:b/>
+          <w:color w:val="808080" w:themeColor="background1" w:themeShade="80"/>
+          <w:sz w:val="24"/>
+          <w:szCs w:val="24"/>
+        </w:rPr>
+      </w:pPr>
+      <w:r>
+        <w:rPr>
+          <w:b/>
+          <w:i/>
+          <w:iCs/>
+          <w:color w:val="808080" w:themeColor="background1" w:themeShade="80"/>
+          <w:sz w:val="24"/>
+          <w:szCs w:val="24"/>
+        </w:rPr>
+        <w:t>* Минимальная версия БИТ.УМЦ - 2.1.24.9(</w:t>
+      </w:r>
+      <w:proofErr w:type="spellStart"/>
+      <w:r>
+        <w:rPr>
+          <w:b/>
+          <w:i/>
+          <w:iCs/>
+          <w:color w:val="808080" w:themeColor="background1" w:themeShade="80"/>
+          <w:sz w:val="24"/>
+          <w:szCs w:val="24"/>
+        </w:rPr>
+        <w:t>Corp</w:t>
+      </w:r>
+      <w:proofErr w:type="spellEnd"/>
+      <w:r>
+        <w:rPr>
+          <w:b/>
+          <w:i/>
+          <w:iCs/>
+          <w:color w:val="808080" w:themeColor="background1" w:themeShade="80"/>
+          <w:sz w:val="24"/>
+          <w:szCs w:val="24"/>
+        </w:rPr>
+        <w:t>), 2.0.48.15(</w:t>
+      </w:r>
+      <w:proofErr w:type="spellStart"/>
+      <w:r>
+        <w:rPr>
+          <w:b/>
+          <w:i/>
+          <w:iCs/>
+          <w:color w:val="808080" w:themeColor="background1" w:themeShade="80"/>
+          <w:sz w:val="24"/>
+          <w:szCs w:val="24"/>
+        </w:rPr>
+        <w:t>Prof</w:t>
+      </w:r>
+      <w:proofErr w:type="spellEnd"/>
+      <w:r>
+        <w:rPr>
+          <w:b/>
+          <w:i/>
+          <w:iCs/>
+          <w:color w:val="808080" w:themeColor="background1" w:themeShade="80"/>
+          <w:sz w:val="24"/>
+          <w:szCs w:val="24"/>
+        </w:rPr>
+        <w:t>)</w:t>
+      </w:r>
+      <w:r>
+        <w:rPr>
+          <w:b/>
+          <w:i/>
+          <w:iCs/>
+          <w:color w:val="808080" w:themeColor="background1" w:themeShade="80"/>
+          <w:sz w:val="24"/>
+          <w:szCs w:val="24"/>
+        </w:rPr>
+        <w:br/>
+        <w:t xml:space="preserve">* Минимальная версия </w:t>
+      </w:r>
+      <w:proofErr w:type="spellStart"/>
+      <w:r>
+        <w:rPr>
+          <w:b/>
+          <w:i/>
+          <w:iCs/>
+          <w:color w:val="808080" w:themeColor="background1" w:themeShade="80"/>
+          <w:sz w:val="24"/>
+          <w:szCs w:val="24"/>
+        </w:rPr>
+        <w:t>Битрикс</w:t>
+      </w:r>
+      <w:proofErr w:type="spellEnd"/>
+      <w:r>
+        <w:rPr>
+          <w:b/>
+          <w:i/>
+          <w:iCs/>
+          <w:color w:val="808080" w:themeColor="background1" w:themeShade="80"/>
+          <w:sz w:val="24"/>
+          <w:szCs w:val="24"/>
+        </w:rPr>
+        <w:t xml:space="preserve"> - 22.0</w:t>
+      </w:r>
+      <w:r>
+        <w:rPr>
+          <w:b/>
+          <w:i/>
+          <w:iCs/>
+          <w:color w:val="808080" w:themeColor="background1" w:themeShade="80"/>
+          <w:sz w:val="24"/>
+          <w:szCs w:val="24"/>
+        </w:rPr>
+        <w:br/>
+        <w:t>* Минимальная версия PHP - 7.4</w:t>
+      </w:r>
+    </w:p>
+    <w:p>
+      <w:pPr>
+        <w:ind w:left="284" w:hanging="284"/>
+        <w:jc w:val="center"/>
+        <w:rPr>
+          <w:b/>
+          <w:sz w:val="24"/>
+          <w:szCs w:val="24"/>
+        </w:rPr>
+      </w:pPr>
+    </w:p>
     <w:p>
       <w:pPr>
         <w:ind w:left="284" w:hanging="284"/>
@@ -405,15 +544,7 @@
           <w:sz w:val="24"/>
           <w:szCs w:val="24"/>
         </w:rPr>
-        <w:t xml:space="preserve"> данные для доступа – адрес веб-сервиса опубликованной базы, логин и пароль пользователя с полными правами, под которым будет происходить авторизация в </w:t>
-      </w:r>
-      <w:r>
-        <w:rPr>
-          <w:sz w:val="24"/>
-          <w:szCs w:val="24"/>
-        </w:rPr>
-        <w:lastRenderedPageBreak/>
-        <w:t>1С. Для этой цели лучше создать нового пользователя, в логине и пароле которого не будет пробелов и кириллических символов, так как иногда это является причиной ошибок.</w:t>
+        <w:t xml:space="preserve"> данные для доступа – адрес веб-сервиса опубликованной базы, логин и пароль пользователя с полными правами, под которым будет происходить авторизация в 1С. Для этой цели лучше создать нового пользователя, в логине и пароле которого не будет пробелов и кириллических символов, так как иногда это является причиной ошибок.</w:t>
       </w:r>
       <w:r>
         <w:rPr>
@@ -1258,35 +1389,84 @@
           <w:szCs w:val="24"/>
         </w:rPr>
         <w:br/>
-        <w:t xml:space="preserve">Во втором случае </w:t>
-      </w:r>
-      <w:r>
-        <w:rPr>
-          <w:sz w:val="24"/>
-          <w:szCs w:val="24"/>
-        </w:rPr>
-        <w:t xml:space="preserve">клиент выбирает </w:t>
-      </w:r>
-      <w:r>
-        <w:rPr>
-          <w:sz w:val="24"/>
-          <w:szCs w:val="24"/>
-        </w:rPr>
-        <w:t>интересующую услугу</w:t>
-      </w:r>
-      <w:r>
-        <w:rPr>
-          <w:sz w:val="24"/>
-          <w:szCs w:val="24"/>
-        </w:rPr>
-        <w:t xml:space="preserve"> из списка </w:t>
-      </w:r>
-      <w:r>
-        <w:rPr>
-          <w:sz w:val="24"/>
-          <w:szCs w:val="24"/>
-        </w:rPr>
-        <w:t>услуг</w:t>
+        <w:t xml:space="preserve">Во втором случае клиент выбирает интересующую услугу из списка услуг, </w:t>
+      </w:r>
+      <w:r>
+        <w:rPr>
+          <w:sz w:val="24"/>
+          <w:szCs w:val="24"/>
+        </w:rPr>
+        <w:t>которые</w:t>
+      </w:r>
+      <w:r>
+        <w:rPr>
+          <w:sz w:val="24"/>
+          <w:szCs w:val="24"/>
+        </w:rPr>
+        <w:t xml:space="preserve"> в 1</w:t>
+      </w:r>
+      <w:r>
+        <w:rPr>
+          <w:sz w:val="24"/>
+          <w:szCs w:val="24"/>
+        </w:rPr>
+        <w:t>С</w:t>
+      </w:r>
+      <w:r>
+        <w:rPr>
+          <w:sz w:val="24"/>
+          <w:szCs w:val="24"/>
+        </w:rPr>
+        <w:t xml:space="preserve"> </w:t>
+      </w:r>
+      <w:r>
+        <w:rPr>
+          <w:sz w:val="24"/>
+          <w:szCs w:val="24"/>
+        </w:rPr>
+        <w:t>привязаны к специализации</w:t>
+      </w:r>
+      <w:r>
+        <w:rPr>
+          <w:sz w:val="24"/>
+          <w:szCs w:val="24"/>
+        </w:rPr>
+        <w:t>,</w:t>
+      </w:r>
+      <w:r>
+        <w:rPr>
+          <w:sz w:val="24"/>
+          <w:szCs w:val="24"/>
+        </w:rPr>
+        <w:t xml:space="preserve"> выбранной</w:t>
+      </w:r>
+      <w:r>
+        <w:rPr>
+          <w:sz w:val="24"/>
+          <w:szCs w:val="24"/>
+        </w:rPr>
+        <w:t xml:space="preserve"> на предыдущем шаге. После выбора </w:t>
+      </w:r>
+      <w:r>
+        <w:rPr>
+          <w:sz w:val="24"/>
+          <w:szCs w:val="24"/>
+        </w:rPr>
+        <w:t>услуги</w:t>
+      </w:r>
+      <w:r>
+        <w:rPr>
+          <w:sz w:val="24"/>
+          <w:szCs w:val="24"/>
+        </w:rPr>
+        <w:t xml:space="preserve"> становится доступен для выбора список </w:t>
+      </w:r>
+      <w:r>
+        <w:rPr>
+          <w:sz w:val="24"/>
+          <w:szCs w:val="24"/>
+        </w:rPr>
+        <w:t>врачей</w:t>
       </w:r>
       <w:r>
         <w:rPr>
@@ -1300,90 +1480,6 @@
           <w:sz w:val="24"/>
           <w:szCs w:val="24"/>
         </w:rPr>
-        <w:t>которые</w:t>
-      </w:r>
-      <w:r>
-        <w:rPr>
-          <w:sz w:val="24"/>
-          <w:szCs w:val="24"/>
-        </w:rPr>
-        <w:t xml:space="preserve"> в 1</w:t>
-      </w:r>
-      <w:r>
-        <w:rPr>
-          <w:sz w:val="24"/>
-          <w:szCs w:val="24"/>
-        </w:rPr>
-        <w:t>С</w:t>
-      </w:r>
-      <w:r>
-        <w:rPr>
-          <w:sz w:val="24"/>
-          <w:szCs w:val="24"/>
-        </w:rPr>
-        <w:t xml:space="preserve"> </w:t>
-      </w:r>
-      <w:r>
-        <w:rPr>
-          <w:sz w:val="24"/>
-          <w:szCs w:val="24"/>
-        </w:rPr>
-        <w:t>привязаны к специализации</w:t>
-      </w:r>
-      <w:r>
-        <w:rPr>
-          <w:sz w:val="24"/>
-          <w:szCs w:val="24"/>
-        </w:rPr>
-        <w:t>,</w:t>
-      </w:r>
-      <w:r>
-        <w:rPr>
-          <w:sz w:val="24"/>
-          <w:szCs w:val="24"/>
-        </w:rPr>
-        <w:t xml:space="preserve"> выбранной</w:t>
-      </w:r>
-      <w:r>
-        <w:rPr>
-          <w:sz w:val="24"/>
-          <w:szCs w:val="24"/>
-        </w:rPr>
-        <w:t xml:space="preserve"> на предыдущем шаге. После выбора </w:t>
-      </w:r>
-      <w:r>
-        <w:rPr>
-          <w:sz w:val="24"/>
-          <w:szCs w:val="24"/>
-        </w:rPr>
-        <w:t>услуги</w:t>
-      </w:r>
-      <w:r>
-        <w:rPr>
-          <w:sz w:val="24"/>
-          <w:szCs w:val="24"/>
-        </w:rPr>
-        <w:t xml:space="preserve"> становится доступен для выбора список </w:t>
-      </w:r>
-      <w:r>
-        <w:rPr>
-          <w:sz w:val="24"/>
-          <w:szCs w:val="24"/>
-        </w:rPr>
-        <w:t>врачей</w:t>
-      </w:r>
-      <w:r>
-        <w:rPr>
-          <w:sz w:val="24"/>
-          <w:szCs w:val="24"/>
-        </w:rPr>
-        <w:t xml:space="preserve">, </w:t>
-      </w:r>
-      <w:r>
-        <w:rPr>
-          <w:sz w:val="24"/>
-          <w:szCs w:val="24"/>
-        </w:rPr>
         <w:t>у которых эта услуга присутствует в списке «Основные услуги» в 1С</w:t>
       </w:r>
       <w:r>
@@ -1406,41 +1502,7 @@
           <w:szCs w:val="24"/>
         </w:rPr>
         <w:br/>
-      </w:r>
-      <w:r>
-        <w:rPr>
-          <w:sz w:val="24"/>
-          <w:szCs w:val="24"/>
-        </w:rPr>
-        <w:t xml:space="preserve">Если в настройках модуля интеграции </w:t>
-      </w:r>
-      <w:r>
-        <w:rPr>
-          <w:sz w:val="24"/>
-          <w:szCs w:val="24"/>
-        </w:rPr>
-        <w:t xml:space="preserve">не </w:t>
-      </w:r>
-      <w:r>
-        <w:rPr>
-          <w:sz w:val="24"/>
-          <w:szCs w:val="24"/>
-        </w:rPr>
-        <w:t xml:space="preserve">стоит галочка «Выгружать номенклатуру и цены», то </w:t>
-      </w:r>
-      <w:r>
-        <w:rPr>
-          <w:sz w:val="24"/>
-          <w:szCs w:val="24"/>
-        </w:rPr>
-        <w:t>будет доступен только выбор врача</w:t>
-      </w:r>
-      <w:r>
-        <w:rPr>
-          <w:sz w:val="24"/>
-          <w:szCs w:val="24"/>
-        </w:rPr>
-        <w:t>.</w:t>
+        <w:t>Если в настройках модуля интеграции не стоит галочка «Выгружать номенклатуру и цены», то будет доступен только выбор врача.</w:t>
       </w:r>
       <w:r>
         <w:rPr>
@@ -1480,71 +1542,7 @@
           <w:sz w:val="24"/>
           <w:szCs w:val="24"/>
         </w:rPr>
-        <w:t xml:space="preserve"> если у врача </w:t>
-      </w:r>
-      <w:r>
-        <w:rPr>
-          <w:i/>
-          <w:sz w:val="24"/>
-          <w:szCs w:val="24"/>
-        </w:rPr>
-        <w:t xml:space="preserve">или услуги </w:t>
-      </w:r>
-      <w:r>
-        <w:rPr>
-          <w:i/>
-          <w:sz w:val="24"/>
-          <w:szCs w:val="24"/>
-        </w:rPr>
-        <w:t xml:space="preserve">в 1С не </w:t>
-      </w:r>
-      <w:r>
-        <w:rPr>
-          <w:i/>
-          <w:sz w:val="24"/>
-          <w:szCs w:val="24"/>
-        </w:rPr>
-        <w:t>проставлена</w:t>
-      </w:r>
-      <w:r>
-        <w:rPr>
-          <w:i/>
-          <w:sz w:val="24"/>
-          <w:szCs w:val="24"/>
-        </w:rPr>
-        <w:t xml:space="preserve"> специализация, он</w:t>
-      </w:r>
-      <w:r>
-        <w:rPr>
-          <w:i/>
-          <w:sz w:val="24"/>
-          <w:szCs w:val="24"/>
-        </w:rPr>
-        <w:t>и</w:t>
-      </w:r>
-      <w:r>
-        <w:rPr>
-          <w:i/>
-          <w:sz w:val="24"/>
-          <w:szCs w:val="24"/>
-        </w:rPr>
-        <w:t xml:space="preserve"> не буд</w:t>
-      </w:r>
-      <w:r>
-        <w:rPr>
-          <w:i/>
-          <w:sz w:val="24"/>
-          <w:szCs w:val="24"/>
-        </w:rPr>
-        <w:t>у</w:t>
-      </w:r>
-      <w:r>
-        <w:rPr>
-          <w:i/>
-          <w:sz w:val="24"/>
-          <w:szCs w:val="24"/>
-        </w:rPr>
-        <w:t>т отображаться на сайте.</w:t>
+        <w:t xml:space="preserve"> если у врача или услуги в 1С не проставлена специализация, они не будут отображаться на сайте.</w:t>
       </w:r>
       <w:r>
         <w:rPr>
@@ -1685,195 +1683,127 @@
         </w:rPr>
         <w:t>Примечание</w:t>
       </w:r>
-      <w:r>
-        <w:rPr>
-          <w:b/>
-          <w:i/>
-          <w:sz w:val="24"/>
-          <w:szCs w:val="24"/>
-        </w:rPr>
-        <w:t xml:space="preserve"> 1</w:t>
-      </w:r>
-      <w:r>
-        <w:rPr>
-          <w:i/>
-          <w:sz w:val="24"/>
-          <w:szCs w:val="24"/>
-        </w:rPr>
-        <w:t xml:space="preserve">: на данный момент </w:t>
-      </w:r>
-      <w:proofErr w:type="spellStart"/>
-      <w:r>
-        <w:rPr>
-          <w:i/>
-          <w:sz w:val="24"/>
-          <w:szCs w:val="24"/>
-          <w:lang w:val="en-US"/>
-        </w:rPr>
-        <w:t>api</w:t>
-      </w:r>
-      <w:proofErr w:type="spellEnd"/>
-      <w:r>
-        <w:rPr>
-          <w:i/>
-          <w:sz w:val="24"/>
-          <w:szCs w:val="24"/>
-        </w:rPr>
-        <w:t xml:space="preserve"> БИТ.УМЦ не предоставляет возможности передавать услугу с сайта в</w:t>
-      </w:r>
-      <w:r>
-        <w:rPr>
-          <w:i/>
-          <w:sz w:val="24"/>
-          <w:szCs w:val="24"/>
-        </w:rPr>
-        <w:t xml:space="preserve"> 1С. По этой причине передаётся только длительность услуги. Возможно в следующих релизах конфигурации данный нюанс будет доработан. </w:t>
-      </w:r>
-    </w:p>
-    <w:p>
-      <w:pPr>
-        <w:rPr>
-          <w:i/>
-          <w:sz w:val="24"/>
-          <w:szCs w:val="24"/>
-        </w:rPr>
-      </w:pPr>
-      <w:r>
-        <w:rPr>
-          <w:b/>
+      <w:bookmarkStart w:id="0" w:name="_GoBack"/>
+      <w:bookmarkEnd w:id="0"/>
+      <w:r>
+        <w:rPr>
+          <w:i/>
+          <w:sz w:val="24"/>
+          <w:szCs w:val="24"/>
+        </w:rPr>
+        <w:t>: и</w:t>
+      </w:r>
+      <w:r>
+        <w:rPr>
+          <w:i/>
+          <w:sz w:val="24"/>
+          <w:szCs w:val="24"/>
+        </w:rPr>
+        <w:t>дентификация клиента может проходить по различным параметрам, которые настраиваются в 1С</w:t>
+      </w:r>
+      <w:r>
+        <w:rPr>
+          <w:i/>
+          <w:sz w:val="24"/>
+          <w:szCs w:val="24"/>
+        </w:rPr>
+        <w:t xml:space="preserve">. Для конкретного филиала </w:t>
+      </w:r>
+      <w:r>
+        <w:rPr>
+          <w:i/>
+          <w:sz w:val="24"/>
+          <w:szCs w:val="24"/>
+        </w:rPr>
+        <w:t xml:space="preserve">- </w:t>
+      </w:r>
+      <w:r>
+        <w:rPr>
+          <w:i/>
+          <w:sz w:val="24"/>
+          <w:szCs w:val="24"/>
+        </w:rPr>
+        <w:t xml:space="preserve">в разделе </w:t>
+      </w:r>
+      <w:r>
+        <w:rPr>
+          <w:i/>
+          <w:sz w:val="24"/>
+          <w:szCs w:val="24"/>
+        </w:rPr>
+        <w:t>«</w:t>
+      </w:r>
+      <w:r>
+        <w:rPr>
+          <w:i/>
+          <w:sz w:val="24"/>
+          <w:szCs w:val="24"/>
+        </w:rPr>
+        <w:t>Администрирование</w:t>
+      </w:r>
+      <w:r>
+        <w:rPr>
+          <w:i/>
+          <w:sz w:val="24"/>
+          <w:szCs w:val="24"/>
+        </w:rPr>
+        <w:t>»</w:t>
+      </w:r>
+      <w:r>
+        <w:rPr>
+          <w:i/>
+          <w:sz w:val="24"/>
+          <w:szCs w:val="24"/>
+        </w:rPr>
+        <w:t xml:space="preserve"> -&gt; </w:t>
+      </w:r>
+      <w:r>
+        <w:rPr>
+          <w:i/>
+          <w:sz w:val="24"/>
+          <w:szCs w:val="24"/>
+        </w:rPr>
+        <w:t>«</w:t>
+      </w:r>
+      <w:r>
+        <w:rPr>
+          <w:i/>
+          <w:sz w:val="24"/>
+          <w:szCs w:val="24"/>
+        </w:rPr>
+        <w:t>Настройки обмена с сайтом</w:t>
+      </w:r>
+      <w:r>
+        <w:rPr>
+          <w:i/>
+          <w:sz w:val="24"/>
+          <w:szCs w:val="24"/>
+        </w:rPr>
+        <w:t>»</w:t>
+      </w:r>
+      <w:r>
+        <w:rPr>
+          <w:i/>
+          <w:sz w:val="24"/>
+          <w:szCs w:val="24"/>
+        </w:rPr>
+        <w:t xml:space="preserve">. </w:t>
+      </w:r>
+      <w:r>
+        <w:rPr>
+          <w:i/>
+          <w:sz w:val="24"/>
+          <w:szCs w:val="24"/>
+        </w:rPr>
+        <w:br/>
+      </w:r>
+      <w:r>
+        <w:rPr>
           <w:i/>
           <w:sz w:val="24"/>
           <w:szCs w:val="24"/>
         </w:rPr>
         <w:lastRenderedPageBreak/>
-        <w:t>Примечание 2</w:t>
-      </w:r>
-      <w:r>
-        <w:rPr>
-          <w:i/>
-          <w:sz w:val="24"/>
-          <w:szCs w:val="24"/>
-        </w:rPr>
-        <w:t>: и</w:t>
-      </w:r>
-      <w:r>
-        <w:rPr>
-          <w:i/>
-          <w:sz w:val="24"/>
-          <w:szCs w:val="24"/>
-        </w:rPr>
-        <w:t xml:space="preserve">дентификация клиента </w:t>
-      </w:r>
-      <w:r>
-        <w:rPr>
-          <w:i/>
-          <w:sz w:val="24"/>
-          <w:szCs w:val="24"/>
-        </w:rPr>
-        <w:t>может проходить по различным параметрам, которые настраиваются в 1С</w:t>
-      </w:r>
-      <w:r>
-        <w:rPr>
-          <w:i/>
-          <w:sz w:val="24"/>
-          <w:szCs w:val="24"/>
-        </w:rPr>
-        <w:t xml:space="preserve">. Для конкретного филиала </w:t>
-      </w:r>
-      <w:r>
-        <w:rPr>
-          <w:i/>
-          <w:sz w:val="24"/>
-          <w:szCs w:val="24"/>
-        </w:rPr>
-        <w:t xml:space="preserve">- </w:t>
-      </w:r>
-      <w:r>
-        <w:rPr>
-          <w:i/>
-          <w:sz w:val="24"/>
-          <w:szCs w:val="24"/>
-        </w:rPr>
-        <w:t xml:space="preserve">в разделе </w:t>
-      </w:r>
-      <w:r>
-        <w:rPr>
-          <w:i/>
-          <w:sz w:val="24"/>
-          <w:szCs w:val="24"/>
-        </w:rPr>
-        <w:t>«</w:t>
-      </w:r>
-      <w:r>
-        <w:rPr>
-          <w:i/>
-          <w:sz w:val="24"/>
-          <w:szCs w:val="24"/>
-        </w:rPr>
-        <w:t>Администрирование</w:t>
-      </w:r>
-      <w:r>
-        <w:rPr>
-          <w:i/>
-          <w:sz w:val="24"/>
-          <w:szCs w:val="24"/>
-        </w:rPr>
-        <w:t>»</w:t>
-      </w:r>
-      <w:r>
-        <w:rPr>
-          <w:i/>
-          <w:sz w:val="24"/>
-          <w:szCs w:val="24"/>
-        </w:rPr>
-        <w:t xml:space="preserve"> -&gt; </w:t>
-      </w:r>
-      <w:r>
-        <w:rPr>
-          <w:i/>
-          <w:sz w:val="24"/>
-          <w:szCs w:val="24"/>
-        </w:rPr>
-        <w:t>«</w:t>
-      </w:r>
-      <w:r>
-        <w:rPr>
-          <w:i/>
-          <w:sz w:val="24"/>
-          <w:szCs w:val="24"/>
-        </w:rPr>
-        <w:t>Настройки обмена с сайтом</w:t>
-      </w:r>
-      <w:r>
-        <w:rPr>
-          <w:i/>
-          <w:sz w:val="24"/>
-          <w:szCs w:val="24"/>
-        </w:rPr>
-        <w:t>»</w:t>
-      </w:r>
-      <w:r>
-        <w:rPr>
-          <w:i/>
-          <w:sz w:val="24"/>
-          <w:szCs w:val="24"/>
-        </w:rPr>
-        <w:t xml:space="preserve">. </w:t>
-      </w:r>
-      <w:r>
-        <w:rPr>
-          <w:i/>
-          <w:sz w:val="24"/>
-          <w:szCs w:val="24"/>
-        </w:rPr>
-        <w:br/>
-      </w:r>
-      <w:r>
-        <w:rPr>
-          <w:i/>
-          <w:sz w:val="24"/>
-          <w:szCs w:val="24"/>
-        </w:rPr>
         <w:t>Общий</w:t>
       </w:r>
       <w:r>
@@ -2204,6 +2134,67 @@
           <w:sz w:val="24"/>
           <w:szCs w:val="24"/>
         </w:rPr>
+        <w:t xml:space="preserve"> вызывается после обработки массива клиник</w:t>
+      </w:r>
+      <w:r>
+        <w:rPr>
+          <w:sz w:val="24"/>
+          <w:szCs w:val="24"/>
+        </w:rPr>
+        <w:t>,</w:t>
+      </w:r>
+      <w:r>
+        <w:rPr>
+          <w:sz w:val="24"/>
+          <w:szCs w:val="24"/>
+        </w:rPr>
+        <w:t xml:space="preserve"> перед отправкой обработанного результата</w:t>
+      </w:r>
+      <w:r>
+        <w:rPr>
+          <w:sz w:val="24"/>
+          <w:szCs w:val="24"/>
+        </w:rPr>
+        <w:t>.</w:t>
+      </w:r>
+      <w:r>
+        <w:rPr>
+          <w:sz w:val="24"/>
+          <w:szCs w:val="24"/>
+        </w:rPr>
+        <w:tab/>
+      </w:r>
+      <w:r>
+        <w:rPr>
+          <w:sz w:val="24"/>
+          <w:szCs w:val="24"/>
+        </w:rPr>
+        <w:br/>
+        <w:t>"</w:t>
+      </w:r>
+      <w:proofErr w:type="spellStart"/>
+      <w:r>
+        <w:rPr>
+          <w:b/>
+          <w:sz w:val="24"/>
+          <w:szCs w:val="24"/>
+          <w:lang w:val="en-US"/>
+        </w:rPr>
+        <w:t>onBeforeEmployeesParsed</w:t>
+      </w:r>
+      <w:proofErr w:type="spellEnd"/>
+      <w:r>
+        <w:rPr>
+          <w:sz w:val="24"/>
+          <w:szCs w:val="24"/>
+        </w:rPr>
+        <w:t>"</w:t>
+      </w:r>
+      <w:r>
+        <w:rPr>
+          <w:sz w:val="24"/>
+          <w:szCs w:val="24"/>
+        </w:rPr>
         <w:t xml:space="preserve"> </w:t>
       </w:r>
       <w:r>
@@ -2211,14 +2202,15 @@
           <w:sz w:val="24"/>
           <w:szCs w:val="24"/>
         </w:rPr>
-        <w:t xml:space="preserve">вызывается после </w:t>
-      </w:r>
-      <w:r>
-        <w:rPr>
-          <w:sz w:val="24"/>
-          <w:szCs w:val="24"/>
-        </w:rPr>
-        <w:t>обработки</w:t>
+        <w:t xml:space="preserve">вызывается после получения </w:t>
+      </w:r>
+      <w:r>
+        <w:rPr>
+          <w:sz w:val="24"/>
+          <w:szCs w:val="24"/>
+          <w:lang w:val="en-US"/>
+        </w:rPr>
+        <w:t>xml</w:t>
       </w:r>
       <w:r>
         <w:rPr>
@@ -2232,35 +2224,7 @@
           <w:sz w:val="24"/>
           <w:szCs w:val="24"/>
         </w:rPr>
-        <w:t>массива клиник</w:t>
-      </w:r>
-      <w:r>
-        <w:rPr>
-          <w:sz w:val="24"/>
-          <w:szCs w:val="24"/>
-        </w:rPr>
-        <w:t>,</w:t>
-      </w:r>
-      <w:r>
-        <w:rPr>
-          <w:sz w:val="24"/>
-          <w:szCs w:val="24"/>
-        </w:rPr>
-        <w:t xml:space="preserve"> перед отправкой обработанного результата</w:t>
-      </w:r>
-      <w:r>
-        <w:rPr>
-          <w:sz w:val="24"/>
-          <w:szCs w:val="24"/>
-        </w:rPr>
-        <w:t>.</w:t>
-      </w:r>
-      <w:r>
-        <w:rPr>
-          <w:sz w:val="24"/>
-          <w:szCs w:val="24"/>
-        </w:rPr>
-        <w:tab/>
+        <w:t>с сотрудниками и преобразования его в массив.</w:t>
       </w:r>
       <w:r>
         <w:rPr>
@@ -2278,7 +2242,7 @@
           <w:szCs w:val="24"/>
           <w:lang w:val="en-US"/>
         </w:rPr>
-        <w:t>onBeforeEmployeesParsed</w:t>
+        <w:t>onAfterEmployeesParsed</w:t>
       </w:r>
       <w:proofErr w:type="spellEnd"/>
       <w:r>
@@ -2300,6 +2264,46 @@
           <w:sz w:val="24"/>
           <w:szCs w:val="24"/>
         </w:rPr>
+        <w:t>вызывается после обработки массива сотрудников, перед отправкой обработанного результата.</w:t>
+      </w:r>
+      <w:r>
+        <w:rPr>
+          <w:sz w:val="24"/>
+          <w:szCs w:val="24"/>
+        </w:rPr>
+        <w:br/>
+        <w:t>"</w:t>
+      </w:r>
+      <w:proofErr w:type="spellStart"/>
+      <w:r>
+        <w:rPr>
+          <w:b/>
+          <w:sz w:val="24"/>
+          <w:szCs w:val="24"/>
+          <w:lang w:val="en-US"/>
+        </w:rPr>
+        <w:t>onBeforeNomenclatureParsed</w:t>
+      </w:r>
+      <w:proofErr w:type="spellEnd"/>
+      <w:r>
+        <w:rPr>
+          <w:sz w:val="24"/>
+          <w:szCs w:val="24"/>
+        </w:rPr>
+        <w:t>"</w:t>
+      </w:r>
+      <w:r>
+        <w:rPr>
+          <w:sz w:val="24"/>
+          <w:szCs w:val="24"/>
+        </w:rPr>
+        <w:t xml:space="preserve"> </w:t>
+      </w:r>
+      <w:r>
+        <w:rPr>
+          <w:sz w:val="24"/>
+          <w:szCs w:val="24"/>
+        </w:rPr>
         <w:t xml:space="preserve">вызывается после получения </w:t>
       </w:r>
       <w:r>
@@ -2322,28 +2326,7 @@
           <w:sz w:val="24"/>
           <w:szCs w:val="24"/>
         </w:rPr>
-        <w:t xml:space="preserve">с </w:t>
-      </w:r>
-      <w:r>
-        <w:rPr>
-          <w:sz w:val="24"/>
-          <w:szCs w:val="24"/>
-        </w:rPr>
-        <w:t>сотрудниками</w:t>
-      </w:r>
-      <w:r>
-        <w:rPr>
-          <w:sz w:val="24"/>
-          <w:szCs w:val="24"/>
-        </w:rPr>
-        <w:t xml:space="preserve"> и преобразования его в массив</w:t>
-      </w:r>
-      <w:r>
-        <w:rPr>
-          <w:sz w:val="24"/>
-          <w:szCs w:val="24"/>
-        </w:rPr>
-        <w:t>.</w:t>
+        <w:t>с номенклатурой и преобразования его в массив.</w:t>
       </w:r>
       <w:r>
         <w:rPr>
@@ -2361,7 +2344,7 @@
           <w:szCs w:val="24"/>
           <w:lang w:val="en-US"/>
         </w:rPr>
-        <w:t>onAfterEmployeesParsed</w:t>
+        <w:t>onAfterNomenclatureParsed</w:t>
       </w:r>
       <w:proofErr w:type="spellEnd"/>
       <w:r>
@@ -2383,21 +2366,7 @@
           <w:sz w:val="24"/>
           <w:szCs w:val="24"/>
         </w:rPr>
-        <w:t xml:space="preserve">вызывается после обработки массива </w:t>
-      </w:r>
-      <w:r>
-        <w:rPr>
-          <w:sz w:val="24"/>
-          <w:szCs w:val="24"/>
-        </w:rPr>
-        <w:t>сотрудников,</w:t>
-      </w:r>
-      <w:r>
-        <w:rPr>
-          <w:sz w:val="24"/>
-          <w:szCs w:val="24"/>
-        </w:rPr>
-        <w:t xml:space="preserve"> перед отправкой обработанного результата.</w:t>
+        <w:t>вызывается после обработки массива номенклатуры, перед отправкой обработанного результата.</w:t>
       </w:r>
       <w:r>
         <w:rPr>
@@ -2415,7 +2384,7 @@
           <w:szCs w:val="24"/>
           <w:lang w:val="en-US"/>
         </w:rPr>
-        <w:t>onBeforeNomenclatureParsed</w:t>
+        <w:t>onBeforeScheduleParsed</w:t>
       </w:r>
       <w:proofErr w:type="spellEnd"/>
       <w:r>
@@ -2459,28 +2428,7 @@
           <w:sz w:val="24"/>
           <w:szCs w:val="24"/>
         </w:rPr>
-        <w:t xml:space="preserve">с </w:t>
-      </w:r>
-      <w:r>
-        <w:rPr>
-          <w:sz w:val="24"/>
-          <w:szCs w:val="24"/>
-        </w:rPr>
-        <w:t>номенклатурой</w:t>
-      </w:r>
-      <w:r>
-        <w:rPr>
-          <w:sz w:val="24"/>
-          <w:szCs w:val="24"/>
-        </w:rPr>
-        <w:t xml:space="preserve"> и преобразования его в массив</w:t>
-      </w:r>
-      <w:r>
-        <w:rPr>
-          <w:sz w:val="24"/>
-          <w:szCs w:val="24"/>
-        </w:rPr>
-        <w:t>.</w:t>
+        <w:t>с расписанием и преобразования его в массив.</w:t>
       </w:r>
       <w:r>
         <w:rPr>
@@ -2498,7 +2446,7 @@
           <w:szCs w:val="24"/>
           <w:lang w:val="en-US"/>
         </w:rPr>
-        <w:t>onAfterNomenclatureParsed</w:t>
+        <w:t>onAfterScheduleParsed</w:t>
       </w:r>
       <w:proofErr w:type="spellEnd"/>
       <w:r>
@@ -2520,158 +2468,7 @@
           <w:sz w:val="24"/>
           <w:szCs w:val="24"/>
         </w:rPr>
-        <w:t xml:space="preserve">вызывается после обработки массива </w:t>
-      </w:r>
-      <w:r>
-        <w:rPr>
-          <w:sz w:val="24"/>
-          <w:szCs w:val="24"/>
-        </w:rPr>
-        <w:t xml:space="preserve">номенклатуры, </w:t>
-      </w:r>
-      <w:r>
-        <w:rPr>
-          <w:sz w:val="24"/>
-          <w:szCs w:val="24"/>
-        </w:rPr>
-        <w:t>перед отправкой обработанного результата.</w:t>
-      </w:r>
-      <w:r>
-        <w:rPr>
-          <w:sz w:val="24"/>
-          <w:szCs w:val="24"/>
-        </w:rPr>
-        <w:br/>
-        <w:t>"</w:t>
-      </w:r>
-      <w:proofErr w:type="spellStart"/>
-      <w:r>
-        <w:rPr>
-          <w:b/>
-          <w:sz w:val="24"/>
-          <w:szCs w:val="24"/>
-          <w:lang w:val="en-US"/>
-        </w:rPr>
-        <w:t>onBeforeScheduleParsed</w:t>
-      </w:r>
-      <w:proofErr w:type="spellEnd"/>
-      <w:r>
-        <w:rPr>
-          <w:sz w:val="24"/>
-          <w:szCs w:val="24"/>
-        </w:rPr>
-        <w:t>"</w:t>
-      </w:r>
-      <w:r>
-        <w:rPr>
-          <w:sz w:val="24"/>
-          <w:szCs w:val="24"/>
-        </w:rPr>
-        <w:t xml:space="preserve"> </w:t>
-      </w:r>
-      <w:r>
-        <w:rPr>
-          <w:sz w:val="24"/>
-          <w:szCs w:val="24"/>
-        </w:rPr>
-        <w:t xml:space="preserve">вызывается после получения </w:t>
-      </w:r>
-      <w:r>
-        <w:rPr>
-          <w:sz w:val="24"/>
-          <w:szCs w:val="24"/>
-          <w:lang w:val="en-US"/>
-        </w:rPr>
-        <w:t>xml</w:t>
-      </w:r>
-      <w:r>
-        <w:rPr>
-          <w:sz w:val="24"/>
-          <w:szCs w:val="24"/>
-        </w:rPr>
-        <w:t xml:space="preserve"> </w:t>
-      </w:r>
-      <w:r>
-        <w:rPr>
-          <w:sz w:val="24"/>
-          <w:szCs w:val="24"/>
-        </w:rPr>
-        <w:t xml:space="preserve">с </w:t>
-      </w:r>
-      <w:r>
-        <w:rPr>
-          <w:sz w:val="24"/>
-          <w:szCs w:val="24"/>
-        </w:rPr>
-        <w:t>расписанием</w:t>
-      </w:r>
-      <w:r>
-        <w:rPr>
-          <w:sz w:val="24"/>
-          <w:szCs w:val="24"/>
-        </w:rPr>
-        <w:t xml:space="preserve"> и преобразования его в массив</w:t>
-      </w:r>
-      <w:r>
-        <w:rPr>
-          <w:sz w:val="24"/>
-          <w:szCs w:val="24"/>
-        </w:rPr>
-        <w:t>.</w:t>
-      </w:r>
-      <w:r>
-        <w:rPr>
-          <w:sz w:val="24"/>
-          <w:szCs w:val="24"/>
-        </w:rPr>
-        <w:br/>
-        <w:t>"</w:t>
-      </w:r>
-      <w:proofErr w:type="spellStart"/>
-      <w:r>
-        <w:rPr>
-          <w:b/>
-          <w:sz w:val="24"/>
-          <w:szCs w:val="24"/>
-          <w:lang w:val="en-US"/>
-        </w:rPr>
-        <w:t>onAfterScheduleParsed</w:t>
-      </w:r>
-      <w:proofErr w:type="spellEnd"/>
-      <w:r>
-        <w:rPr>
-          <w:sz w:val="24"/>
-          <w:szCs w:val="24"/>
-        </w:rPr>
-        <w:t>"</w:t>
-      </w:r>
-      <w:r>
-        <w:rPr>
-          <w:sz w:val="24"/>
-          <w:szCs w:val="24"/>
-        </w:rPr>
-        <w:t xml:space="preserve"> </w:t>
-      </w:r>
-      <w:r>
-        <w:rPr>
-          <w:sz w:val="24"/>
-          <w:szCs w:val="24"/>
-        </w:rPr>
-        <w:t xml:space="preserve">вызывается после обработки массива </w:t>
-      </w:r>
-      <w:r>
-        <w:rPr>
-          <w:sz w:val="24"/>
-          <w:szCs w:val="24"/>
-        </w:rPr>
-        <w:t>расписания,</w:t>
-      </w:r>
-      <w:r>
-        <w:rPr>
-          <w:sz w:val="24"/>
-          <w:szCs w:val="24"/>
-        </w:rPr>
-        <w:t xml:space="preserve"> перед отправкой обработанного результата.</w:t>
+        <w:t>вызывается после обработки массива расписания, перед отправкой обработанного результата.</w:t>
       </w:r>
     </w:p>
     <w:p>
@@ -3386,221 +3183,215 @@
           <w:szCs w:val="24"/>
         </w:rPr>
         <w:br/>
-      </w:r>
-      <w:r>
-        <w:rPr>
+        <w:t>Подключаемое</w:t>
+      </w:r>
+      <w:r>
+        <w:rPr>
+          <w:sz w:val="24"/>
+          <w:szCs w:val="24"/>
+        </w:rPr>
+        <w:t xml:space="preserve"> </w:t>
+      </w:r>
+      <w:r>
+        <w:rPr>
+          <w:sz w:val="24"/>
+          <w:szCs w:val="24"/>
+        </w:rPr>
+        <w:t>расширение</w:t>
+      </w:r>
+      <w:r>
+        <w:rPr>
+          <w:sz w:val="24"/>
+          <w:szCs w:val="24"/>
+        </w:rPr>
+        <w:t xml:space="preserve"> </w:t>
+      </w:r>
+      <w:r>
+        <w:rPr>
+          <w:sz w:val="24"/>
+          <w:szCs w:val="24"/>
+        </w:rPr>
+        <w:t>нужно</w:t>
+      </w:r>
+      <w:r>
+        <w:rPr>
+          <w:sz w:val="24"/>
+          <w:szCs w:val="24"/>
+        </w:rPr>
+        <w:t xml:space="preserve"> </w:t>
+      </w:r>
+      <w:r>
+        <w:rPr>
+          <w:sz w:val="24"/>
+          <w:szCs w:val="24"/>
+        </w:rPr>
+        <w:t>прописать</w:t>
+      </w:r>
+      <w:r>
+        <w:rPr>
+          <w:sz w:val="24"/>
+          <w:szCs w:val="24"/>
+        </w:rPr>
+        <w:t xml:space="preserve"> </w:t>
+      </w:r>
+      <w:r>
+        <w:rPr>
+          <w:sz w:val="24"/>
+          <w:szCs w:val="24"/>
+        </w:rPr>
+        <w:t>в</w:t>
+      </w:r>
+      <w:r>
+        <w:rPr>
+          <w:sz w:val="24"/>
+          <w:szCs w:val="24"/>
+        </w:rPr>
+        <w:t xml:space="preserve"> </w:t>
+      </w:r>
+      <w:r>
+        <w:rPr>
+          <w:sz w:val="24"/>
+          <w:szCs w:val="24"/>
+        </w:rPr>
+        <w:t>константу</w:t>
+      </w:r>
+      <w:r>
+        <w:rPr>
+          <w:sz w:val="24"/>
+          <w:szCs w:val="24"/>
+        </w:rPr>
+        <w:t xml:space="preserve"> </w:t>
+      </w:r>
+      <w:r>
+        <w:rPr>
+          <w:sz w:val="24"/>
+          <w:szCs w:val="24"/>
+        </w:rPr>
+        <w:br/>
+        <w:t>\</w:t>
+      </w:r>
+      <w:r>
+        <w:rPr>
+          <w:sz w:val="24"/>
+          <w:szCs w:val="24"/>
+          <w:lang w:val="en-US"/>
+        </w:rPr>
+        <w:t>ANZ</w:t>
+      </w:r>
+      <w:r>
+        <w:rPr>
+          <w:sz w:val="24"/>
+          <w:szCs w:val="24"/>
+        </w:rPr>
+        <w:t>\</w:t>
+      </w:r>
+      <w:r>
+        <w:rPr>
+          <w:sz w:val="24"/>
+          <w:szCs w:val="24"/>
+          <w:lang w:val="en-US"/>
+        </w:rPr>
+        <w:t>Appointment</w:t>
+      </w:r>
+      <w:r>
+        <w:rPr>
+          <w:sz w:val="24"/>
+          <w:szCs w:val="24"/>
+        </w:rPr>
+        <w:t>\</w:t>
+      </w:r>
+      <w:proofErr w:type="spellStart"/>
+      <w:r>
+        <w:rPr>
+          <w:sz w:val="24"/>
+          <w:szCs w:val="24"/>
+          <w:lang w:val="en-US"/>
+        </w:rPr>
+        <w:t>Config</w:t>
+      </w:r>
+      <w:proofErr w:type="spellEnd"/>
+      <w:r>
+        <w:rPr>
+          <w:sz w:val="24"/>
+          <w:szCs w:val="24"/>
+        </w:rPr>
+        <w:t>\</w:t>
+      </w:r>
+      <w:r>
+        <w:rPr>
+          <w:sz w:val="24"/>
+          <w:szCs w:val="24"/>
+          <w:lang w:val="en-US"/>
+        </w:rPr>
+        <w:t>Constants</w:t>
+      </w:r>
+      <w:r>
+        <w:rPr>
+          <w:sz w:val="24"/>
+          <w:szCs w:val="24"/>
+        </w:rPr>
+        <w:t>::</w:t>
+      </w:r>
+      <w:r>
+        <w:rPr>
+          <w:sz w:val="24"/>
+          <w:szCs w:val="24"/>
+          <w:lang w:val="en-US"/>
+        </w:rPr>
+        <w:t>APPOINTMENT</w:t>
+      </w:r>
+      <w:r>
+        <w:rPr>
+          <w:sz w:val="24"/>
+          <w:szCs w:val="24"/>
+        </w:rPr>
+        <w:t>_</w:t>
+      </w:r>
+      <w:r>
+        <w:rPr>
+          <w:sz w:val="24"/>
+          <w:szCs w:val="24"/>
+          <w:lang w:val="en-US"/>
+        </w:rPr>
+        <w:t>JS</w:t>
+      </w:r>
+      <w:r>
+        <w:rPr>
+          <w:sz w:val="24"/>
+          <w:szCs w:val="24"/>
+        </w:rPr>
+        <w:t>_</w:t>
+      </w:r>
+      <w:r>
+        <w:rPr>
+          <w:sz w:val="24"/>
+          <w:szCs w:val="24"/>
+          <w:lang w:val="en-US"/>
+        </w:rPr>
+        <w:t>EXTENSION</w:t>
+      </w:r>
+      <w:r>
+        <w:rPr>
+          <w:sz w:val="24"/>
+          <w:szCs w:val="24"/>
+        </w:rPr>
+        <w:br/>
+      </w:r>
+      <w:r>
+        <w:rPr>
+          <w:sz w:val="24"/>
+          <w:szCs w:val="24"/>
+        </w:rPr>
+        <w:br/>
+      </w:r>
+      <w:r>
+        <w:rPr>
+          <w:b/>
+          <w:i/>
           <w:sz w:val="24"/>
           <w:szCs w:val="24"/>
         </w:rPr>
         <w:lastRenderedPageBreak/>
-        <w:t>Подключаемое</w:t>
-      </w:r>
-      <w:r>
-        <w:rPr>
-          <w:sz w:val="24"/>
-          <w:szCs w:val="24"/>
-        </w:rPr>
-        <w:t xml:space="preserve"> </w:t>
-      </w:r>
-      <w:r>
-        <w:rPr>
-          <w:sz w:val="24"/>
-          <w:szCs w:val="24"/>
-        </w:rPr>
-        <w:t>расширение</w:t>
-      </w:r>
-      <w:r>
-        <w:rPr>
-          <w:sz w:val="24"/>
-          <w:szCs w:val="24"/>
-        </w:rPr>
-        <w:t xml:space="preserve"> </w:t>
-      </w:r>
-      <w:r>
-        <w:rPr>
-          <w:sz w:val="24"/>
-          <w:szCs w:val="24"/>
-        </w:rPr>
-        <w:t>нужно</w:t>
-      </w:r>
-      <w:r>
-        <w:rPr>
-          <w:sz w:val="24"/>
-          <w:szCs w:val="24"/>
-        </w:rPr>
-        <w:t xml:space="preserve"> </w:t>
-      </w:r>
-      <w:r>
-        <w:rPr>
-          <w:sz w:val="24"/>
-          <w:szCs w:val="24"/>
-        </w:rPr>
-        <w:t>прописать</w:t>
-      </w:r>
-      <w:r>
-        <w:rPr>
-          <w:sz w:val="24"/>
-          <w:szCs w:val="24"/>
-        </w:rPr>
-        <w:t xml:space="preserve"> </w:t>
-      </w:r>
-      <w:r>
-        <w:rPr>
-          <w:sz w:val="24"/>
-          <w:szCs w:val="24"/>
-        </w:rPr>
-        <w:t>в</w:t>
-      </w:r>
-      <w:r>
-        <w:rPr>
-          <w:sz w:val="24"/>
-          <w:szCs w:val="24"/>
-        </w:rPr>
-        <w:t xml:space="preserve"> </w:t>
-      </w:r>
-      <w:r>
-        <w:rPr>
-          <w:sz w:val="24"/>
-          <w:szCs w:val="24"/>
-        </w:rPr>
-        <w:t>константу</w:t>
-      </w:r>
-      <w:r>
-        <w:rPr>
-          <w:sz w:val="24"/>
-          <w:szCs w:val="24"/>
-        </w:rPr>
-        <w:t xml:space="preserve"> </w:t>
-      </w:r>
-      <w:r>
-        <w:rPr>
-          <w:sz w:val="24"/>
-          <w:szCs w:val="24"/>
-        </w:rPr>
-        <w:br/>
-        <w:t>\</w:t>
-      </w:r>
-      <w:r>
-        <w:rPr>
-          <w:sz w:val="24"/>
-          <w:szCs w:val="24"/>
-          <w:lang w:val="en-US"/>
-        </w:rPr>
-        <w:t>ANZ</w:t>
-      </w:r>
-      <w:r>
-        <w:rPr>
-          <w:sz w:val="24"/>
-          <w:szCs w:val="24"/>
-        </w:rPr>
-        <w:t>\</w:t>
-      </w:r>
-      <w:r>
-        <w:rPr>
-          <w:sz w:val="24"/>
-          <w:szCs w:val="24"/>
-          <w:lang w:val="en-US"/>
-        </w:rPr>
-        <w:t>Appointment</w:t>
-      </w:r>
-      <w:r>
-        <w:rPr>
-          <w:sz w:val="24"/>
-          <w:szCs w:val="24"/>
-        </w:rPr>
-        <w:t>\</w:t>
-      </w:r>
-      <w:proofErr w:type="spellStart"/>
-      <w:r>
-        <w:rPr>
-          <w:sz w:val="24"/>
-          <w:szCs w:val="24"/>
-          <w:lang w:val="en-US"/>
-        </w:rPr>
-        <w:t>Config</w:t>
-      </w:r>
-      <w:proofErr w:type="spellEnd"/>
-      <w:r>
-        <w:rPr>
-          <w:sz w:val="24"/>
-          <w:szCs w:val="24"/>
-        </w:rPr>
-        <w:t>\</w:t>
-      </w:r>
-      <w:r>
-        <w:rPr>
-          <w:sz w:val="24"/>
-          <w:szCs w:val="24"/>
-          <w:lang w:val="en-US"/>
-        </w:rPr>
-        <w:t>Constants</w:t>
-      </w:r>
-      <w:r>
-        <w:rPr>
-          <w:sz w:val="24"/>
-          <w:szCs w:val="24"/>
-        </w:rPr>
-        <w:t>::</w:t>
-      </w:r>
-      <w:r>
-        <w:rPr>
-          <w:sz w:val="24"/>
-          <w:szCs w:val="24"/>
-          <w:lang w:val="en-US"/>
-        </w:rPr>
-        <w:t>APPOINTMENT</w:t>
-      </w:r>
-      <w:r>
-        <w:rPr>
-          <w:sz w:val="24"/>
-          <w:szCs w:val="24"/>
-        </w:rPr>
-        <w:t>_</w:t>
-      </w:r>
-      <w:r>
-        <w:rPr>
-          <w:sz w:val="24"/>
-          <w:szCs w:val="24"/>
-          <w:lang w:val="en-US"/>
-        </w:rPr>
-        <w:t>JS</w:t>
-      </w:r>
-      <w:r>
-        <w:rPr>
-          <w:sz w:val="24"/>
-          <w:szCs w:val="24"/>
-        </w:rPr>
-        <w:t>_</w:t>
-      </w:r>
-      <w:r>
-        <w:rPr>
-          <w:sz w:val="24"/>
-          <w:szCs w:val="24"/>
-          <w:lang w:val="en-US"/>
-        </w:rPr>
-        <w:t>EXTENSION</w:t>
-      </w:r>
-      <w:r>
-        <w:rPr>
-          <w:sz w:val="24"/>
-          <w:szCs w:val="24"/>
-        </w:rPr>
-        <w:br/>
-      </w:r>
-      <w:r>
-        <w:rPr>
-          <w:sz w:val="24"/>
-          <w:szCs w:val="24"/>
-        </w:rPr>
-        <w:br/>
-      </w:r>
-      <w:r>
-        <w:rPr>
-          <w:b/>
-          <w:i/>
-          <w:sz w:val="24"/>
-          <w:szCs w:val="24"/>
-        </w:rPr>
         <w:t>Примечание</w:t>
       </w:r>
       <w:r>
@@ -3610,8 +3401,6 @@
         </w:rPr>
         <w:t>: на данный момент не реализовано опциональное подключение собственных расширений, поэтому необходимо контролировать, чтобы константа не затёрлась при обновлении.</w:t>
       </w:r>
-      <w:bookmarkStart w:id="0" w:name="_GoBack"/>
-      <w:bookmarkEnd w:id="0"/>
     </w:p>
     <w:p>
       <w:pPr>

</xml_diff>